<commit_message>
results finished except for perfectionism - code needs cleaning
</commit_message>
<xml_diff>
--- a/validation_paper/Validation_Paper_Analysis.docx
+++ b/validation_paper/Validation_Paper_Analysis.docx
@@ -4903,7 +4903,7 @@
           <w:iCs/>
           <w:i/>
         </w:rPr>
-        <w:t xml:space="preserve">t-tests within diagnostic groups comparing frost MPS and OCI-R/OCI-12 subscale scores, p &lt; 0.05 adjusted for multiple comparisons across subscales, and calculation of Cohen’s d effect sizes</w:t>
+        <w:t xml:space="preserve">t-tests within diagnostic groups comparing frost MPS and OCI-R/OCI-12 subscale scores across those with vs. without history of maladpative exercise, expected p &lt; 0.05 adjusted for multiple comparisons across subscale. We also include calculation of Cohen’s d effect sizes</w:t>
       </w:r>
     </w:p>
     <w:p>
@@ -4911,7 +4911,7 @@
         <w:pStyle w:val="BodyText"/>
       </w:pPr>
       <w:r>
-        <w:t xml:space="preserve">H2d: Associations with the MPS and OCD measure will be weaker than with the CET.</w:t>
+        <w:t xml:space="preserve">H2d: Associations with the MPS and OCD measure will be weaker than with the CET and EDEQ exercise item.</w:t>
       </w:r>
       <w:r>
         <w:t xml:space="preserve"> </w:t>
@@ -4921,7 +4921,7 @@
           <w:iCs/>
           <w:i/>
         </w:rPr>
-        <w:t xml:space="preserve">Interpret patterns of ES</w:t>
+        <w:t xml:space="preserve">We will interpret patterns of ES across these scales</w:t>
       </w:r>
     </w:p>
     <w:p>
@@ -4929,18 +4929,12 @@
         <w:pStyle w:val="BodyText"/>
       </w:pPr>
       <w:r>
-        <w:t xml:space="preserve">t-tests within diagnostic groups comparing frost MPS and OCI-R/OCI-12 subscale scores, p &lt; 0.05</w:t>
-      </w:r>
-      <w:r>
-        <w:rPr>
-          <w:u w:val="single"/>
-        </w:rPr>
-        <w:t xml:space="preserve">, and calculation of Cohen’s d effect sizes</w:t>
+        <w:t xml:space="preserve">KS Note – Currently do not have access to this data in the dataset</w:t>
       </w:r>
     </w:p>
     <w:bookmarkEnd w:id="48"/>
     <w:bookmarkEnd w:id="49"/>
-    <w:bookmarkStart w:id="53" w:name="X0c353b36ad4065faa9dddf18278686559dc3f98"/>
+    <w:bookmarkStart w:id="54" w:name="X0c353b36ad4065faa9dddf18278686559dc3f98"/>
     <w:p>
       <w:pPr>
         <w:pStyle w:val="Heading1"/>
@@ -4954,7 +4948,7 @@
         <w:pStyle w:val="FirstParagraph"/>
       </w:pPr>
       <w:r>
-        <w:t xml:space="preserve">H3a. Maladaptive exercise, compulsive exercise, and exercise addiction will be a common symptom across diagnoses. More common in AN and BN than BED.</w:t>
+        <w:t xml:space="preserve">H3a. Maladaptive exercise, compulsive exercise, and exercise addiction will be a common symptom across diagnoses. We expect that these constructs will be more common in AN and BN than BED.</w:t>
       </w:r>
       <w:r>
         <w:t xml:space="preserve"> </w:t>
@@ -4964,7 +4958,7 @@
           <w:iCs/>
           <w:i/>
         </w:rPr>
-        <w:t xml:space="preserve">Rates of maladaptive exercise, compulsive exercise, excessive exercise, and exercise addiction will all be &gt; 50% in AN and BN presentations; &gt; 20% in BED</w:t>
+        <w:t xml:space="preserve">Rates of maladaptive exercise, compulsive exercise, excessive exercise, and exercise addiction will all be &gt; 50% in AN and BN presentations; &gt; 20% in BED. Multinomial logisitc regression with AN only as reference group will show higher rates in AN only as compared to BN only, BN-BED, and BED only groups</w:t>
       </w:r>
     </w:p>
     <w:p>
@@ -4982,17 +4976,107 @@
           <w:iCs/>
           <w:i/>
         </w:rPr>
-        <w:t xml:space="preserve">Multinomial</w:t>
-      </w:r>
-      <w:r>
-        <w:t xml:space="preserve"> </w:t>
-      </w:r>
-      <w:r>
-        <w:rPr>
-          <w:iCs/>
-          <w:i/>
-        </w:rPr>
-        <w:t xml:space="preserve">logistic regression with AN group as reference – BN groups will not differ but BED will? (or some other way to use dummy coding to compare groups )</w:t>
+        <w:t xml:space="preserve">Multinomial logistic regression with AN group as reference – AN mixed, BN, and BN-BED mixed groups will report higher levels of compensatory exercise than the AN only group. BED only will report similar levels of compensatory exercise to AN only</w:t>
+      </w:r>
+    </w:p>
+    <w:tbl>
+      <w:tblPr>
+        <w:tblStyle w:val="Table"/>
+        <w:tblW w:type="pct" w:w="5000"/>
+        <w:tblLook w:firstRow="0" w:lastRow="0" w:firstColumn="0" w:lastColumn="0" w:noHBand="0" w:noVBand="0" w:val="0000"/>
+      </w:tblPr>
+      <w:tblGrid>
+        <w:gridCol w:w="7920"/>
+      </w:tblGrid>
+      <w:tr>
+        <w:tc>
+          <w:tcPr/>
+          <w:bookmarkStart w:id="53" w:name="fig-dxgroups"/>
+          <w:p>
+            <w:pPr>
+              <w:pStyle w:val="Figure"/>
+              <w:jc w:val="center"/>
+            </w:pPr>
+            <w:r>
+              <w:drawing>
+                <wp:inline>
+                  <wp:extent cx="5334000" cy="4267200"/>
+                  <wp:effectExtent b="0" l="0" r="0" t="0"/>
+                  <wp:docPr descr="" title="" id="51" name="Picture"/>
+                  <a:graphic>
+                    <a:graphicData uri="http://schemas.openxmlformats.org/drawingml/2006/picture">
+                      <pic:pic>
+                        <pic:nvPicPr>
+                          <pic:cNvPr descr="Validation_Paper_Analysis_files/figure-docx/fig-dxgroups-1.png" id="52" name="Picture"/>
+                          <pic:cNvPicPr>
+                            <a:picLocks noChangeArrowheads="1" noChangeAspect="1"/>
+                          </pic:cNvPicPr>
+                        </pic:nvPicPr>
+                        <pic:blipFill>
+                          <a:blip r:embed="rId50"/>
+                          <a:stretch>
+                            <a:fillRect/>
+                          </a:stretch>
+                        </pic:blipFill>
+                        <pic:spPr bwMode="auto">
+                          <a:xfrm>
+                            <a:off x="0" y="0"/>
+                            <a:ext cx="5334000" cy="4267200"/>
+                          </a:xfrm>
+                          <a:prstGeom prst="rect">
+                            <a:avLst/>
+                          </a:prstGeom>
+                          <a:noFill/>
+                          <a:ln w="9525">
+                            <a:noFill/>
+                            <a:headEnd/>
+                            <a:tailEnd/>
+                          </a:ln>
+                        </pic:spPr>
+                      </pic:pic>
+                    </a:graphicData>
+                  </a:graphic>
+                </wp:inline>
+              </w:drawing>
+            </w:r>
+          </w:p>
+          <w:p>
+            <w:pPr>
+              <w:jc w:val="center"/>
+            </w:pPr>
+            <w:pPr>
+              <w:jc w:val="start"/>
+              <w:spacing w:before="200"/>
+              <w:pStyle w:val="ImageCaption"/>
+            </w:pPr>
+            <w:r>
+              <w:t xml:space="preserve">Figure 6: Percentage within each diganostic group reporting differing exercise constructs</w:t>
+            </w:r>
+          </w:p>
+          <w:bookmarkEnd w:id="53"/>
+        </w:tc>
+      </w:tr>
+    </w:tbl>
+    <w:p>
+      <w:pPr>
+        <w:pStyle w:val="BodyText"/>
+      </w:pPr>
+      <w:r>
+        <w:t xml:space="preserve">Rates of addictive, compensatory, compulsive, excessive, and regular compulsive exercise across diagnostic groups are presented in</w:t>
+      </w:r>
+      <w:r>
+        <w:t xml:space="preserve"> </w:t>
+      </w:r>
+      <w:hyperlink w:anchor="fig-dxgroups">
+        <w:r>
+          <w:rPr>
+            <w:rStyle w:val="Hyperlink"/>
+          </w:rPr>
+          <w:t xml:space="preserve">Figure 6</w:t>
+        </w:r>
+      </w:hyperlink>
+      <w:r>
+        <w:t xml:space="preserve">. History of addictive, regular compuslive, and excessive exercise were all highest in groups reporting history of AN.</w:t>
       </w:r>
     </w:p>
     <w:p>
@@ -5000,57 +5084,10 @@
         <w:pStyle w:val="BodyText"/>
       </w:pPr>
       <w:r>
-        <w:drawing>
-          <wp:inline>
-            <wp:extent cx="5334000" cy="4267200"/>
-            <wp:effectExtent b="0" l="0" r="0" t="0"/>
-            <wp:docPr descr="" title="" id="51" name="Picture"/>
-            <a:graphic>
-              <a:graphicData uri="http://schemas.openxmlformats.org/drawingml/2006/picture">
-                <pic:pic>
-                  <pic:nvPicPr>
-                    <pic:cNvPr descr="Validation_Paper_Analysis_files/figure-docx/unnamed-chunk-6-1.png" id="52" name="Picture"/>
-                    <pic:cNvPicPr>
-                      <a:picLocks noChangeArrowheads="1" noChangeAspect="1"/>
-                    </pic:cNvPicPr>
-                  </pic:nvPicPr>
-                  <pic:blipFill>
-                    <a:blip r:embed="rId50"/>
-                    <a:stretch>
-                      <a:fillRect/>
-                    </a:stretch>
-                  </pic:blipFill>
-                  <pic:spPr bwMode="auto">
-                    <a:xfrm>
-                      <a:off x="0" y="0"/>
-                      <a:ext cx="5334000" cy="4267200"/>
-                    </a:xfrm>
-                    <a:prstGeom prst="rect">
-                      <a:avLst/>
-                    </a:prstGeom>
-                    <a:noFill/>
-                    <a:ln w="9525">
-                      <a:noFill/>
-                      <a:headEnd/>
-                      <a:tailEnd/>
-                    </a:ln>
-                  </pic:spPr>
-                </pic:pic>
-              </a:graphicData>
-            </a:graphic>
-          </wp:inline>
-        </w:drawing>
+        <w:t xml:space="preserve">History of Compulsive Exercise was reported most frequently in the AN, AN-Mixed Diagnosis, and BN groups, around 60% in each of these diagnostic groups reporting history of regular engagment. Compulsive exercise was also reported in half of those with BN-BED (50%) and a portion (20%) of those with BED.</w:t>
       </w:r>
     </w:p>
-    <w:p>
-      <w:pPr>
-        <w:pStyle w:val="BodyText"/>
-      </w:pPr>
-      <w:r>
-        <w:t xml:space="preserve">History of Compulsive Exercise was reported most frequently in the AN, AN-Mixed Diagnosis, and BN groups, around 60% in each of these diagnostic groups reporting history of regular engagment. Compulsive exercise was also reported in half of those with BN-BED (50%) and a portion (20%) of those with BED.</w:t>
-      </w:r>
-    </w:p>
-    <w:bookmarkEnd w:id="53"/>
+    <w:bookmarkEnd w:id="54"/>
     <w:sectPr/>
   </w:body>
 </w:document>

</xml_diff>